<commit_message>
Initio WS12.  Question numbering for Pi2Go part 1.
</commit_message>
<xml_diff>
--- a/resources/pi2go_sim/Part1-Pi2GoSimulator.docx
+++ b/resources/pi2go_sim/Part1-Pi2GoSimulator.docx
@@ -203,7 +203,13 @@
         <w:rPr>
           <w:rFonts w:ascii="Courier" w:eastAsia="Calibri" w:hAnsi="Courier" w:cs="Calibri"/>
         </w:rPr>
-        <w:t xml:space="preserve">.  </w:t>
+        <w:t>.</w:t>
+      </w:r>
+      <w:r>
+        <w:rPr>
+          <w:rFonts w:asciiTheme="majorHAnsi" w:eastAsia="Calibri" w:hAnsiTheme="majorHAnsi" w:cstheme="majorHAnsi"/>
+        </w:rPr>
+        <w:t xml:space="preserve">  </w:t>
       </w:r>
       <w:r>
         <w:rPr>
@@ -1283,6 +1289,15 @@
           <w:color w:val="373737"/>
         </w:rPr>
       </w:pPr>
+      <w:r>
+        <w:rPr>
+          <w:rFonts w:ascii="Calibri" w:eastAsia="Calibri" w:hAnsi="Calibri" w:cs="Calibri"/>
+          <w:b/>
+          <w:bCs/>
+          <w:color w:val="373737"/>
+        </w:rPr>
+        <w:t xml:space="preserve">Question 1: </w:t>
+      </w:r>
       <w:r>
         <w:rPr>
           <w:rFonts w:ascii="Calibri" w:eastAsia="Calibri" w:hAnsi="Calibri" w:cs="Calibri"/>
@@ -1677,6 +1692,15 @@
       <w:r>
         <w:rPr>
           <w:rFonts w:ascii="Calibri" w:eastAsia="Calibri" w:hAnsi="Calibri" w:cs="Calibri"/>
+          <w:b/>
+          <w:bCs/>
+          <w:color w:val="373737"/>
+        </w:rPr>
+        <w:t xml:space="preserve">Question 2: </w:t>
+      </w:r>
+      <w:r>
+        <w:rPr>
+          <w:rFonts w:ascii="Calibri" w:eastAsia="Calibri" w:hAnsi="Calibri" w:cs="Calibri"/>
           <w:color w:val="373737"/>
         </w:rPr>
         <w:t>What happens?</w:t>
@@ -1995,6 +2019,15 @@
       <w:r>
         <w:rPr>
           <w:rFonts w:ascii="Calibri" w:eastAsia="Calibri" w:hAnsi="Calibri" w:cs="Calibri"/>
+          <w:b/>
+          <w:bCs/>
+          <w:color w:val="373737"/>
+        </w:rPr>
+        <w:t xml:space="preserve">Question 3: </w:t>
+      </w:r>
+      <w:r>
+        <w:rPr>
+          <w:rFonts w:ascii="Calibri" w:eastAsia="Calibri" w:hAnsi="Calibri" w:cs="Calibri"/>
           <w:color w:val="373737"/>
         </w:rPr>
         <w:t>If you drag the Black Square to the same space as the robot does it appear over or under the robot?</w:t>
@@ -2213,6 +2246,14 @@
       <w:r>
         <w:rPr>
           <w:rFonts w:ascii="Calibri" w:eastAsia="Calibri" w:hAnsi="Calibri" w:cs="Calibri"/>
+          <w:b/>
+          <w:bCs/>
+        </w:rPr>
+        <w:t xml:space="preserve">Question 4: </w:t>
+      </w:r>
+      <w:r>
+        <w:rPr>
+          <w:rFonts w:ascii="Calibri" w:eastAsia="Calibri" w:hAnsi="Calibri" w:cs="Calibri"/>
         </w:rPr>
         <w:t>What happens when the block is dragged over the robot?</w:t>
       </w:r>
@@ -2394,6 +2435,14 @@
       <w:r>
         <w:rPr>
           <w:rFonts w:ascii="Calibri" w:eastAsia="Calibri" w:hAnsi="Calibri" w:cs="Calibri"/>
+          <w:b/>
+          <w:bCs/>
+        </w:rPr>
+        <w:t xml:space="preserve">Question 5: </w:t>
+      </w:r>
+      <w:r>
+        <w:rPr>
+          <w:rFonts w:ascii="Calibri" w:eastAsia="Calibri" w:hAnsi="Calibri" w:cs="Calibri"/>
         </w:rPr>
         <w:t>Can backgrounds be moved by clicking and dragging?</w:t>
       </w:r>
@@ -2468,6 +2517,14 @@
           <w:rFonts w:ascii="Calibri" w:eastAsia="Calibri" w:hAnsi="Calibri" w:cs="Calibri"/>
         </w:rPr>
       </w:pPr>
+      <w:r>
+        <w:rPr>
+          <w:rFonts w:ascii="Calibri" w:eastAsia="Calibri" w:hAnsi="Calibri" w:cs="Calibri"/>
+          <w:b/>
+          <w:bCs/>
+        </w:rPr>
+        <w:t xml:space="preserve">Question 6: </w:t>
+      </w:r>
       <w:r>
         <w:rPr>
           <w:rFonts w:ascii="Calibri" w:eastAsia="Calibri" w:hAnsi="Calibri" w:cs="Calibri"/>
@@ -2580,16 +2637,14 @@
         <w:rPr>
           <w:rFonts w:ascii="Calibri" w:eastAsia="Calibri" w:hAnsi="Calibri" w:cs="Calibri"/>
         </w:rPr>
-        <w:t xml:space="preserve">When you have altered a </w:t>
-      </w:r>
-      <w:proofErr w:type="gramStart"/>
-      <w:r>
-        <w:rPr>
-          <w:rFonts w:ascii="Calibri" w:eastAsia="Calibri" w:hAnsi="Calibri" w:cs="Calibri"/>
-        </w:rPr>
-        <w:t>world</w:t>
-      </w:r>
-      <w:proofErr w:type="gramEnd"/>
+        <w:t>When you have altered a world</w:t>
+      </w:r>
+      <w:r>
+        <w:rPr>
+          <w:rFonts w:ascii="Calibri" w:eastAsia="Calibri" w:hAnsi="Calibri" w:cs="Calibri"/>
+        </w:rPr>
+        <w:t>,</w:t>
+      </w:r>
       <w:r>
         <w:rPr>
           <w:rFonts w:ascii="Calibri" w:eastAsia="Calibri" w:hAnsi="Calibri" w:cs="Calibri"/>
@@ -3802,6 +3857,14 @@
       <w:r>
         <w:rPr>
           <w:rFonts w:ascii="Calibri" w:eastAsia="Calibri" w:hAnsi="Calibri" w:cs="Calibri"/>
+          <w:b/>
+          <w:bCs/>
+        </w:rPr>
+        <w:t xml:space="preserve">Question 1: </w:t>
+      </w:r>
+      <w:r>
+        <w:rPr>
+          <w:rFonts w:ascii="Calibri" w:eastAsia="Calibri" w:hAnsi="Calibri" w:cs="Calibri"/>
         </w:rPr>
         <w:t>What happens?</w:t>
       </w:r>
@@ -5052,6 +5115,14 @@
       <w:r>
         <w:rPr>
           <w:rFonts w:ascii="Calibri" w:eastAsia="Calibri" w:hAnsi="Calibri" w:cs="Calibri"/>
+          <w:b/>
+          <w:bCs/>
+        </w:rPr>
+        <w:t xml:space="preserve">Question 2: </w:t>
+      </w:r>
+      <w:r>
+        <w:rPr>
+          <w:rFonts w:ascii="Calibri" w:eastAsia="Calibri" w:hAnsi="Calibri" w:cs="Calibri"/>
         </w:rPr>
         <w:t>What happens?</w:t>
       </w:r>
@@ -6312,6 +6383,14 @@
       <w:r>
         <w:rPr>
           <w:rFonts w:ascii="Calibri" w:eastAsia="Calibri" w:hAnsi="Calibri" w:cs="Calibri"/>
+          <w:b/>
+          <w:bCs/>
+        </w:rPr>
+        <w:t xml:space="preserve">Question 1: </w:t>
+      </w:r>
+      <w:r>
+        <w:rPr>
+          <w:rFonts w:ascii="Calibri" w:eastAsia="Calibri" w:hAnsi="Calibri" w:cs="Calibri"/>
         </w:rPr>
         <w:t>What happens?</w:t>
       </w:r>
@@ -8052,6 +8131,14 @@
       <w:r>
         <w:rPr>
           <w:rFonts w:ascii="Calibri" w:eastAsia="Calibri" w:hAnsi="Calibri" w:cs="Calibri"/>
+          <w:b/>
+          <w:bCs/>
+        </w:rPr>
+        <w:t xml:space="preserve">Question 2: </w:t>
+      </w:r>
+      <w:r>
+        <w:rPr>
+          <w:rFonts w:ascii="Calibri" w:eastAsia="Calibri" w:hAnsi="Calibri" w:cs="Calibri"/>
         </w:rPr>
         <w:t>What happens?</w:t>
       </w:r>
@@ -8407,6 +8494,14 @@
       <w:r>
         <w:rPr>
           <w:rFonts w:ascii="Calibri" w:eastAsia="Calibri" w:hAnsi="Calibri" w:cs="Calibri"/>
+          <w:b/>
+          <w:bCs/>
+        </w:rPr>
+        <w:t xml:space="preserve">Question 3: </w:t>
+      </w:r>
+      <w:r>
+        <w:rPr>
+          <w:rFonts w:ascii="Calibri" w:eastAsia="Calibri" w:hAnsi="Calibri" w:cs="Calibri"/>
         </w:rPr>
         <w:t>What happens?</w:t>
       </w:r>
@@ -8561,6 +8656,14 @@
       <w:r>
         <w:rPr>
           <w:rFonts w:ascii="Calibri" w:eastAsia="Calibri" w:hAnsi="Calibri" w:cs="Calibri"/>
+          <w:b/>
+          <w:bCs/>
+        </w:rPr>
+        <w:t xml:space="preserve">Question 4: </w:t>
+      </w:r>
+      <w:r>
+        <w:rPr>
+          <w:rFonts w:ascii="Calibri" w:eastAsia="Calibri" w:hAnsi="Calibri" w:cs="Calibri"/>
         </w:rPr>
         <w:t>Try six of the other commands from the table.  What do they do?</w:t>
       </w:r>
@@ -10135,6 +10238,15 @@
       <w:r>
         <w:rPr>
           <w:rFonts w:ascii="Calibri" w:eastAsia="Calibri" w:hAnsi="Calibri" w:cs="Calibri"/>
+          <w:b/>
+          <w:bCs/>
+          <w:color w:val="373737"/>
+        </w:rPr>
+        <w:t xml:space="preserve">Question 1: </w:t>
+      </w:r>
+      <w:r>
+        <w:rPr>
+          <w:rFonts w:ascii="Calibri" w:eastAsia="Calibri" w:hAnsi="Calibri" w:cs="Calibri"/>
           <w:color w:val="373737"/>
         </w:rPr>
         <w:t>What value do you get?</w:t>
@@ -10335,6 +10447,15 @@
       <w:r>
         <w:rPr>
           <w:rFonts w:ascii="Calibri" w:eastAsia="Calibri" w:hAnsi="Calibri" w:cs="Calibri"/>
+          <w:b/>
+          <w:bCs/>
+          <w:color w:val="373737"/>
+        </w:rPr>
+        <w:t xml:space="preserve">Question 2: </w:t>
+      </w:r>
+      <w:r>
+        <w:rPr>
+          <w:rFonts w:ascii="Calibri" w:eastAsia="Calibri" w:hAnsi="Calibri" w:cs="Calibri"/>
           <w:color w:val="373737"/>
         </w:rPr>
         <w:t>What value do you get?</w:t>
@@ -10509,6 +10630,15 @@
       <w:r>
         <w:rPr>
           <w:rFonts w:ascii="Calibri" w:eastAsia="Calibri" w:hAnsi="Calibri" w:cs="Calibri"/>
+          <w:b/>
+          <w:bCs/>
+          <w:color w:val="373737"/>
+        </w:rPr>
+        <w:t xml:space="preserve">Question 3: </w:t>
+      </w:r>
+      <w:r>
+        <w:rPr>
+          <w:rFonts w:ascii="Calibri" w:eastAsia="Calibri" w:hAnsi="Calibri" w:cs="Calibri"/>
           <w:color w:val="373737"/>
         </w:rPr>
         <w:t>What value do you get?</w:t>
@@ -11334,6 +11464,15 @@
       <w:r>
         <w:rPr>
           <w:rFonts w:ascii="Calibri" w:eastAsia="Calibri" w:hAnsi="Calibri" w:cs="Calibri"/>
+          <w:b/>
+          <w:bCs/>
+          <w:color w:val="373737"/>
+        </w:rPr>
+        <w:t xml:space="preserve">Question 4: </w:t>
+      </w:r>
+      <w:r>
+        <w:rPr>
+          <w:rFonts w:ascii="Calibri" w:eastAsia="Calibri" w:hAnsi="Calibri" w:cs="Calibri"/>
           <w:color w:val="373737"/>
         </w:rPr>
         <w:t>How many blocks did you need?</w:t>
@@ -11734,9 +11873,32 @@
       <w:r>
         <w:rPr>
           <w:rFonts w:ascii="Calibri" w:eastAsia="Calibri" w:hAnsi="Calibri" w:cs="Calibri"/>
-          <w:color w:val="373737"/>
-        </w:rPr>
-        <w:t>What do the python commands return if the Pi2Go is over the black square?</w:t>
+          <w:b/>
+          <w:bCs/>
+          <w:color w:val="373737"/>
+        </w:rPr>
+        <w:t xml:space="preserve">Question 5: </w:t>
+      </w:r>
+      <w:r>
+        <w:rPr>
+          <w:rFonts w:ascii="Calibri" w:eastAsia="Calibri" w:hAnsi="Calibri" w:cs="Calibri"/>
+          <w:color w:val="373737"/>
+        </w:rPr>
+        <w:t xml:space="preserve">What do the </w:t>
+      </w:r>
+      <w:r>
+        <w:rPr>
+          <w:rFonts w:ascii="Calibri" w:eastAsia="Calibri" w:hAnsi="Calibri" w:cs="Calibri"/>
+          <w:color w:val="373737"/>
+        </w:rPr>
+        <w:t>P</w:t>
+      </w:r>
+      <w:r>
+        <w:rPr>
+          <w:rFonts w:ascii="Calibri" w:eastAsia="Calibri" w:hAnsi="Calibri" w:cs="Calibri"/>
+          <w:color w:val="373737"/>
+        </w:rPr>
+        <w:t>ython commands return if the Pi2Go is over the black square?</w:t>
       </w:r>
     </w:p>
     <w:p>
@@ -11849,10 +12011,51 @@
       <w:r>
         <w:rPr>
           <w:rFonts w:ascii="Calibri" w:eastAsia="Calibri" w:hAnsi="Calibri" w:cs="Calibri"/>
+          <w:b/>
+          <w:bCs/>
+          <w:color w:val="373737"/>
+        </w:rPr>
+        <w:t xml:space="preserve">Question 6:  </w:t>
+      </w:r>
+      <w:r>
+        <w:rPr>
+          <w:rFonts w:ascii="Calibri" w:eastAsia="Calibri" w:hAnsi="Calibri" w:cs="Calibri"/>
           <w:color w:val="373737"/>
         </w:rPr>
         <w:t>What do they return if the Pi2Go is over the background?</w:t>
       </w:r>
+    </w:p>
+    <w:p>
+      <w:pPr>
+        <w:pBdr>
+          <w:top w:val="nil"/>
+          <w:left w:val="nil"/>
+          <w:bottom w:val="nil"/>
+          <w:right w:val="nil"/>
+          <w:between w:val="nil"/>
+        </w:pBdr>
+        <w:spacing w:after="150"/>
+        <w:rPr>
+          <w:rFonts w:ascii="Calibri" w:eastAsia="Calibri" w:hAnsi="Calibri" w:cs="Calibri"/>
+          <w:color w:val="373737"/>
+        </w:rPr>
+      </w:pPr>
+    </w:p>
+    <w:p>
+      <w:pPr>
+        <w:pBdr>
+          <w:top w:val="nil"/>
+          <w:left w:val="nil"/>
+          <w:bottom w:val="nil"/>
+          <w:right w:val="nil"/>
+          <w:between w:val="nil"/>
+        </w:pBdr>
+        <w:spacing w:after="150"/>
+        <w:rPr>
+          <w:rFonts w:ascii="Calibri" w:eastAsia="Calibri" w:hAnsi="Calibri" w:cs="Calibri"/>
+          <w:color w:val="373737"/>
+        </w:rPr>
+      </w:pPr>
       <w:r>
         <w:rPr>
           <w:noProof/>
@@ -11860,13 +12063,13 @@
         <mc:AlternateContent>
           <mc:Choice Requires="wps">
             <w:drawing>
-              <wp:anchor distT="0" distB="0" distL="114300" distR="114300" simplePos="0" relativeHeight="251741184" behindDoc="0" locked="0" layoutInCell="1" hidden="0" allowOverlap="1" wp14:anchorId="0DE345AA" wp14:editId="62F43072">
+              <wp:anchor distT="0" distB="0" distL="114300" distR="114300" simplePos="0" relativeHeight="251741184" behindDoc="0" locked="0" layoutInCell="1" hidden="0" allowOverlap="1" wp14:anchorId="0DE345AA" wp14:editId="5C44E171">
                 <wp:simplePos x="0" y="0"/>
                 <wp:positionH relativeFrom="column">
                   <wp:posOffset>38100</wp:posOffset>
                 </wp:positionH>
                 <wp:positionV relativeFrom="paragraph">
-                  <wp:posOffset>444500</wp:posOffset>
+                  <wp:posOffset>117183</wp:posOffset>
                 </wp:positionV>
                 <wp:extent cx="1257300" cy="0"/>
                 <wp:effectExtent l="0" t="12700" r="12700" b="12700"/>
@@ -11908,45 +12111,17 @@
           </mc:Choice>
           <mc:Fallback>
             <w:pict>
-              <v:shape w14:anchorId="418C1062" id="Straight Arrow Connector 109" o:spid="_x0000_s1026" type="#_x0000_t32" style="position:absolute;margin-left:3pt;margin-top:35pt;width:99pt;height:0;z-index:251741184;visibility:visible;mso-wrap-style:square;mso-height-percent:0;mso-wrap-distance-left:9pt;mso-wrap-distance-top:0;mso-wrap-distance-right:9pt;mso-wrap-distance-bottom:0;mso-position-horizontal:absolute;mso-position-horizontal-relative:text;mso-position-vertical:absolute;mso-position-vertical-relative:text;mso-height-percent:0;mso-height-relative:margin" o:gfxdata="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" strokecolor="#4f81bd [3204]" strokeweight="2pt">
+              <v:shapetype w14:anchorId="74418297" id="_x0000_t32" coordsize="21600,21600" o:spt="32" o:oned="t" path="m,l21600,21600e" filled="f">
+                <v:path arrowok="t" fillok="f" o:connecttype="none"/>
+                <o:lock v:ext="edit" shapetype="t"/>
+              </v:shapetype>
+              <v:shape id="Straight Arrow Connector 109" o:spid="_x0000_s1026" type="#_x0000_t32" style="position:absolute;margin-left:3pt;margin-top:9.25pt;width:99pt;height:0;z-index:251741184;visibility:visible;mso-wrap-style:square;mso-height-percent:0;mso-wrap-distance-left:9pt;mso-wrap-distance-top:0;mso-wrap-distance-right:9pt;mso-wrap-distance-bottom:0;mso-position-horizontal:absolute;mso-position-horizontal-relative:text;mso-position-vertical:absolute;mso-position-vertical-relative:text;mso-height-percent:0;mso-height-relative:margin" o:gfxdata="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" strokecolor="#4f81bd [3204]" strokeweight="2pt">
                 <v:stroke startarrowwidth="narrow" startarrowlength="short" endarrowwidth="narrow" endarrowlength="short"/>
               </v:shape>
             </w:pict>
           </mc:Fallback>
         </mc:AlternateContent>
       </w:r>
-    </w:p>
-    <w:p>
-      <w:pPr>
-        <w:pBdr>
-          <w:top w:val="nil"/>
-          <w:left w:val="nil"/>
-          <w:bottom w:val="nil"/>
-          <w:right w:val="nil"/>
-          <w:between w:val="nil"/>
-        </w:pBdr>
-        <w:spacing w:after="150"/>
-        <w:rPr>
-          <w:rFonts w:ascii="Calibri" w:eastAsia="Calibri" w:hAnsi="Calibri" w:cs="Calibri"/>
-          <w:color w:val="373737"/>
-        </w:rPr>
-      </w:pPr>
-    </w:p>
-    <w:p>
-      <w:pPr>
-        <w:pBdr>
-          <w:top w:val="nil"/>
-          <w:left w:val="nil"/>
-          <w:bottom w:val="nil"/>
-          <w:right w:val="nil"/>
-          <w:between w:val="nil"/>
-        </w:pBdr>
-        <w:spacing w:after="150"/>
-        <w:rPr>
-          <w:rFonts w:ascii="Calibri" w:eastAsia="Calibri" w:hAnsi="Calibri" w:cs="Calibri"/>
-          <w:color w:val="373737"/>
-        </w:rPr>
-      </w:pPr>
     </w:p>
     <w:p>
       <w:pPr>
@@ -12605,6 +12780,14 @@
           <w:rFonts w:ascii="Calibri" w:eastAsia="Calibri" w:hAnsi="Calibri" w:cs="Calibri"/>
         </w:rPr>
       </w:pPr>
+      <w:r>
+        <w:rPr>
+          <w:rFonts w:ascii="Calibri" w:eastAsia="Calibri" w:hAnsi="Calibri" w:cs="Calibri"/>
+          <w:b/>
+          <w:bCs/>
+        </w:rPr>
+        <w:t xml:space="preserve">Question 7: </w:t>
+      </w:r>
       <w:r>
         <w:rPr>
           <w:rFonts w:ascii="Calibri" w:eastAsia="Calibri" w:hAnsi="Calibri" w:cs="Calibri"/>
@@ -13567,6 +13750,14 @@
       <w:r>
         <w:rPr>
           <w:rFonts w:ascii="Calibri" w:eastAsia="Calibri" w:hAnsi="Calibri" w:cs="Calibri"/>
+          <w:b/>
+          <w:bCs/>
+        </w:rPr>
+        <w:t xml:space="preserve">Question 1: </w:t>
+      </w:r>
+      <w:r>
+        <w:rPr>
+          <w:rFonts w:ascii="Calibri" w:eastAsia="Calibri" w:hAnsi="Calibri" w:cs="Calibri"/>
         </w:rPr>
         <w:t>What are the values returned by the ultrasonic sensor and the three infrared distance sensors in this world?</w:t>
       </w:r>
@@ -13911,6 +14102,14 @@
       <w:r>
         <w:rPr>
           <w:rFonts w:ascii="Calibri" w:eastAsia="Calibri" w:hAnsi="Calibri" w:cs="Calibri"/>
+          <w:b/>
+          <w:bCs/>
+        </w:rPr>
+        <w:t xml:space="preserve">Question 2: </w:t>
+      </w:r>
+      <w:r>
+        <w:rPr>
+          <w:rFonts w:ascii="Calibri" w:eastAsia="Calibri" w:hAnsi="Calibri" w:cs="Calibri"/>
         </w:rPr>
         <w:t>What happens if the Pi2Go hits one of the blocks?</w:t>
       </w:r>
@@ -14218,6 +14417,14 @@
       <w:r>
         <w:rPr>
           <w:rFonts w:ascii="Calibri" w:eastAsia="Calibri" w:hAnsi="Calibri" w:cs="Calibri"/>
+          <w:b/>
+          <w:bCs/>
+        </w:rPr>
+        <w:t xml:space="preserve">Question 3: </w:t>
+      </w:r>
+      <w:r>
+        <w:rPr>
+          <w:rFonts w:ascii="Calibri" w:eastAsia="Calibri" w:hAnsi="Calibri" w:cs="Calibri"/>
         </w:rPr>
         <w:t>Why are these the same?</w:t>
       </w:r>
@@ -14328,6 +14535,14 @@
       <w:r>
         <w:rPr>
           <w:rFonts w:ascii="Calibri" w:eastAsia="Calibri" w:hAnsi="Calibri" w:cs="Calibri"/>
+          <w:b/>
+          <w:bCs/>
+        </w:rPr>
+        <w:t xml:space="preserve">Question 4: </w:t>
+      </w:r>
+      <w:r>
+        <w:rPr>
+          <w:rFonts w:ascii="Calibri" w:eastAsia="Calibri" w:hAnsi="Calibri" w:cs="Calibri"/>
         </w:rPr>
         <w:t>Give another example of two light sensor commands that will give the same answer?</w:t>
       </w:r>
@@ -14642,6 +14857,14 @@
       <w:r>
         <w:rPr>
           <w:rFonts w:ascii="Calibri" w:eastAsia="Calibri" w:hAnsi="Calibri" w:cs="Calibri"/>
+          <w:b/>
+          <w:bCs/>
+        </w:rPr>
+        <w:t xml:space="preserve">Question 5: </w:t>
+      </w:r>
+      <w:r>
+        <w:rPr>
+          <w:rFonts w:ascii="Calibri" w:eastAsia="Calibri" w:hAnsi="Calibri" w:cs="Calibri"/>
         </w:rPr>
         <w:t>What are the values returned by the two infrared line sensors in this world?</w:t>
       </w:r>
@@ -15531,6 +15754,14 @@
       <w:r>
         <w:rPr>
           <w:rFonts w:ascii="Calibri" w:eastAsia="Calibri" w:hAnsi="Calibri" w:cs="Calibri"/>
+          <w:b/>
+          <w:bCs/>
+        </w:rPr>
+        <w:t xml:space="preserve">Question 1: </w:t>
+      </w:r>
+      <w:r>
+        <w:rPr>
+          <w:rFonts w:ascii="Calibri" w:eastAsia="Calibri" w:hAnsi="Calibri" w:cs="Calibri"/>
         </w:rPr>
         <w:t>Try this now.  What happens?</w:t>
       </w:r>
@@ -16188,7 +16419,21 @@
           <w:rFonts w:ascii="Calibri" w:eastAsia="Calibri" w:hAnsi="Calibri" w:cs="Calibri"/>
           <w:b/>
         </w:rPr>
-        <w:t xml:space="preserve">Exercise: </w:t>
+        <w:t>Exercise</w:t>
+      </w:r>
+      <w:r>
+        <w:rPr>
+          <w:rFonts w:ascii="Calibri" w:eastAsia="Calibri" w:hAnsi="Calibri" w:cs="Calibri"/>
+          <w:b/>
+        </w:rPr>
+        <w:t xml:space="preserve"> 1</w:t>
+      </w:r>
+      <w:r>
+        <w:rPr>
+          <w:rFonts w:ascii="Calibri" w:eastAsia="Calibri" w:hAnsi="Calibri" w:cs="Calibri"/>
+          <w:b/>
+        </w:rPr>
+        <w:t xml:space="preserve">: </w:t>
       </w:r>
       <w:r>
         <w:rPr>
@@ -16991,6 +17236,14 @@
           <w:rFonts w:ascii="Calibri" w:eastAsia="Calibri" w:hAnsi="Calibri" w:cs="Calibri"/>
         </w:rPr>
       </w:pPr>
+      <w:r>
+        <w:rPr>
+          <w:rFonts w:ascii="Calibri" w:eastAsia="Calibri" w:hAnsi="Calibri" w:cs="Calibri"/>
+          <w:b/>
+          <w:bCs/>
+        </w:rPr>
+        <w:t xml:space="preserve">Question 1: </w:t>
+      </w:r>
       <w:r>
         <w:rPr>
           <w:rFonts w:ascii="Calibri" w:eastAsia="Calibri" w:hAnsi="Calibri" w:cs="Calibri"/>
@@ -17235,7 +17488,21 @@
           <w:rFonts w:ascii="Calibri" w:eastAsia="Calibri" w:hAnsi="Calibri" w:cs="Calibri"/>
           <w:b/>
         </w:rPr>
-        <w:t>Exercise:</w:t>
+        <w:t>Exercise</w:t>
+      </w:r>
+      <w:r>
+        <w:rPr>
+          <w:rFonts w:ascii="Calibri" w:eastAsia="Calibri" w:hAnsi="Calibri" w:cs="Calibri"/>
+          <w:b/>
+        </w:rPr>
+        <w:t xml:space="preserve"> 1</w:t>
+      </w:r>
+      <w:r>
+        <w:rPr>
+          <w:rFonts w:ascii="Calibri" w:eastAsia="Calibri" w:hAnsi="Calibri" w:cs="Calibri"/>
+          <w:b/>
+        </w:rPr>
+        <w:t>:</w:t>
       </w:r>
       <w:r>
         <w:rPr>
@@ -17305,6 +17572,14 @@
           <w:rFonts w:ascii="Calibri" w:eastAsia="Calibri" w:hAnsi="Calibri" w:cs="Calibri"/>
         </w:rPr>
       </w:pPr>
+      <w:r>
+        <w:rPr>
+          <w:rFonts w:ascii="Calibri" w:eastAsia="Calibri" w:hAnsi="Calibri" w:cs="Calibri"/>
+          <w:b/>
+          <w:bCs/>
+        </w:rPr>
+        <w:t xml:space="preserve">Question 2: </w:t>
+      </w:r>
       <w:r>
         <w:rPr>
           <w:rFonts w:ascii="Calibri" w:eastAsia="Calibri" w:hAnsi="Calibri" w:cs="Calibri"/>
@@ -17547,7 +17822,21 @@
           <w:rFonts w:ascii="Calibri" w:eastAsia="Calibri" w:hAnsi="Calibri" w:cs="Calibri"/>
           <w:b/>
         </w:rPr>
-        <w:t xml:space="preserve">Exercise: </w:t>
+        <w:t>Exercise</w:t>
+      </w:r>
+      <w:r>
+        <w:rPr>
+          <w:rFonts w:ascii="Calibri" w:eastAsia="Calibri" w:hAnsi="Calibri" w:cs="Calibri"/>
+          <w:b/>
+        </w:rPr>
+        <w:t xml:space="preserve"> 2</w:t>
+      </w:r>
+      <w:r>
+        <w:rPr>
+          <w:rFonts w:ascii="Calibri" w:eastAsia="Calibri" w:hAnsi="Calibri" w:cs="Calibri"/>
+          <w:b/>
+        </w:rPr>
+        <w:t xml:space="preserve">: </w:t>
       </w:r>
       <w:r>
         <w:rPr>
@@ -19720,8 +20009,16 @@
       <w:r>
         <w:rPr>
           <w:rFonts w:ascii="Calibri" w:eastAsia="Calibri" w:hAnsi="Calibri" w:cs="Calibri"/>
+          <w:b/>
+          <w:bCs/>
         </w:rPr>
         <w:lastRenderedPageBreak/>
+        <w:t xml:space="preserve">Question 1: </w:t>
+      </w:r>
+      <w:r>
+        <w:rPr>
+          <w:rFonts w:ascii="Calibri" w:eastAsia="Calibri" w:hAnsi="Calibri" w:cs="Calibri"/>
+        </w:rPr>
         <w:t>Create a file containing this program and execute it.  What happens?</w:t>
       </w:r>
     </w:p>
@@ -19809,7 +20106,21 @@
           <w:rFonts w:ascii="Calibri" w:eastAsia="Calibri" w:hAnsi="Calibri" w:cs="Calibri"/>
           <w:b/>
         </w:rPr>
-        <w:t xml:space="preserve">Exercise: </w:t>
+        <w:t>Exercise</w:t>
+      </w:r>
+      <w:r>
+        <w:rPr>
+          <w:rFonts w:ascii="Calibri" w:eastAsia="Calibri" w:hAnsi="Calibri" w:cs="Calibri"/>
+          <w:b/>
+        </w:rPr>
+        <w:t xml:space="preserve"> 1</w:t>
+      </w:r>
+      <w:r>
+        <w:rPr>
+          <w:rFonts w:ascii="Calibri" w:eastAsia="Calibri" w:hAnsi="Calibri" w:cs="Calibri"/>
+          <w:b/>
+        </w:rPr>
+        <w:t xml:space="preserve">: </w:t>
       </w:r>
       <w:r>
         <w:rPr>
@@ -20058,14 +20369,16 @@
       <w:r>
         <w:rPr>
           <w:rFonts w:ascii="Calibri" w:eastAsia="Calibri" w:hAnsi="Calibri" w:cs="Calibri"/>
+          <w:b/>
+          <w:bCs/>
+        </w:rPr>
+        <w:t xml:space="preserve">Question 2: </w:t>
+      </w:r>
+      <w:r>
+        <w:rPr>
+          <w:rFonts w:ascii="Calibri" w:eastAsia="Calibri" w:hAnsi="Calibri" w:cs="Calibri"/>
         </w:rPr>
         <w:t>Perform your tests.  Is your program working correctly?</w:t>
-      </w:r>
-      <w:r>
-        <w:rPr>
-          <w:rFonts w:ascii="Calibri" w:eastAsia="Calibri" w:hAnsi="Calibri" w:cs="Calibri"/>
-        </w:rPr>
-        <w:tab/>
       </w:r>
       <w:r>
         <w:rPr>
@@ -20102,7 +20415,21 @@
           <w:rFonts w:ascii="Calibri" w:eastAsia="Calibri" w:hAnsi="Calibri" w:cs="Calibri"/>
           <w:b/>
         </w:rPr>
-        <w:t xml:space="preserve">Exercise: </w:t>
+        <w:t>Exercise</w:t>
+      </w:r>
+      <w:r>
+        <w:rPr>
+          <w:rFonts w:ascii="Calibri" w:eastAsia="Calibri" w:hAnsi="Calibri" w:cs="Calibri"/>
+          <w:b/>
+        </w:rPr>
+        <w:t xml:space="preserve"> 2</w:t>
+      </w:r>
+      <w:r>
+        <w:rPr>
+          <w:rFonts w:ascii="Calibri" w:eastAsia="Calibri" w:hAnsi="Calibri" w:cs="Calibri"/>
+          <w:b/>
+        </w:rPr>
+        <w:t xml:space="preserve">: </w:t>
       </w:r>
       <w:r>
         <w:rPr>
@@ -20278,6 +20605,14 @@
       <w:r>
         <w:rPr>
           <w:rFonts w:ascii="Calibri" w:eastAsia="Calibri" w:hAnsi="Calibri" w:cs="Calibri"/>
+          <w:b/>
+          <w:bCs/>
+        </w:rPr>
+        <w:t xml:space="preserve">Question 3: </w:t>
+      </w:r>
+      <w:r>
+        <w:rPr>
+          <w:rFonts w:ascii="Calibri" w:eastAsia="Calibri" w:hAnsi="Calibri" w:cs="Calibri"/>
         </w:rPr>
         <w:t xml:space="preserve">How many cases do you need to consider </w:t>
       </w:r>
@@ -20309,13 +20644,13 @@
         <mc:AlternateContent>
           <mc:Choice Requires="wps">
             <w:drawing>
-              <wp:anchor distT="0" distB="0" distL="114300" distR="114300" simplePos="0" relativeHeight="251804672" behindDoc="0" locked="0" layoutInCell="1" hidden="0" allowOverlap="1" wp14:anchorId="694B9105" wp14:editId="1307606F">
+              <wp:anchor distT="0" distB="0" distL="114300" distR="114300" simplePos="0" relativeHeight="251804672" behindDoc="0" locked="0" layoutInCell="1" hidden="0" allowOverlap="1" wp14:anchorId="694B9105" wp14:editId="66C3FE0B">
                 <wp:simplePos x="0" y="0"/>
                 <wp:positionH relativeFrom="column">
-                  <wp:posOffset>4343400</wp:posOffset>
+                  <wp:posOffset>4442254</wp:posOffset>
                 </wp:positionH>
                 <wp:positionV relativeFrom="paragraph">
-                  <wp:posOffset>38100</wp:posOffset>
+                  <wp:posOffset>136954</wp:posOffset>
                 </wp:positionV>
                 <wp:extent cx="914400" cy="0"/>
                 <wp:effectExtent l="0" t="12700" r="12700" b="12700"/>
@@ -20357,7 +20692,7 @@
           </mc:Choice>
           <mc:Fallback>
             <w:pict>
-              <v:shape w14:anchorId="27F633A8" id="Straight Arrow Connector 177" o:spid="_x0000_s1026" type="#_x0000_t32" style="position:absolute;margin-left:342pt;margin-top:3pt;width:1in;height:0;z-index:251804672;visibility:visible;mso-wrap-style:square;mso-height-percent:0;mso-wrap-distance-left:9pt;mso-wrap-distance-top:0;mso-wrap-distance-right:9pt;mso-wrap-distance-bottom:0;mso-position-horizontal:absolute;mso-position-horizontal-relative:text;mso-position-vertical:absolute;mso-position-vertical-relative:text;mso-height-percent:0;mso-height-relative:margin" o:gfxdata="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" strokecolor="#4f81bd [3204]" strokeweight="2pt">
+              <v:shape w14:anchorId="489E0245" id="Straight Arrow Connector 177" o:spid="_x0000_s1026" type="#_x0000_t32" style="position:absolute;margin-left:349.8pt;margin-top:10.8pt;width:1in;height:0;z-index:251804672;visibility:visible;mso-wrap-style:square;mso-height-percent:0;mso-wrap-distance-left:9pt;mso-wrap-distance-top:0;mso-wrap-distance-right:9pt;mso-wrap-distance-bottom:0;mso-position-horizontal:absolute;mso-position-horizontal-relative:text;mso-position-vertical:absolute;mso-position-vertical-relative:text;mso-height-percent:0;mso-height-relative:margin" o:gfxdata="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" strokecolor="#4f81bd [3204]" strokeweight="2pt">
                 <v:stroke startarrowwidth="narrow" startarrowlength="short" endarrowwidth="narrow" endarrowlength="short"/>
               </v:shape>
             </w:pict>
@@ -20396,7 +20731,21 @@
           <w:rFonts w:ascii="Calibri" w:eastAsia="Calibri" w:hAnsi="Calibri" w:cs="Calibri"/>
           <w:b/>
         </w:rPr>
-        <w:t xml:space="preserve">Exercise: </w:t>
+        <w:t>Exercise</w:t>
+      </w:r>
+      <w:r>
+        <w:rPr>
+          <w:rFonts w:ascii="Calibri" w:eastAsia="Calibri" w:hAnsi="Calibri" w:cs="Calibri"/>
+          <w:b/>
+        </w:rPr>
+        <w:t xml:space="preserve"> 3</w:t>
+      </w:r>
+      <w:r>
+        <w:rPr>
+          <w:rFonts w:ascii="Calibri" w:eastAsia="Calibri" w:hAnsi="Calibri" w:cs="Calibri"/>
+          <w:b/>
+        </w:rPr>
+        <w:t xml:space="preserve">: </w:t>
       </w:r>
       <w:r>
         <w:rPr>
@@ -21112,6 +21461,14 @@
           <w:rFonts w:ascii="Calibri" w:eastAsia="Calibri" w:hAnsi="Calibri" w:cs="Calibri"/>
         </w:rPr>
       </w:pPr>
+      <w:r>
+        <w:rPr>
+          <w:rFonts w:ascii="Calibri" w:eastAsia="Calibri" w:hAnsi="Calibri" w:cs="Calibri"/>
+          <w:b/>
+          <w:bCs/>
+        </w:rPr>
+        <w:t xml:space="preserve">Question 1: </w:t>
+      </w:r>
       <w:r>
         <w:rPr>
           <w:rFonts w:ascii="Calibri" w:eastAsia="Calibri" w:hAnsi="Calibri" w:cs="Calibri"/>
@@ -21195,6 +21552,14 @@
       <w:r>
         <w:rPr>
           <w:rFonts w:ascii="Calibri" w:eastAsia="Calibri" w:hAnsi="Calibri" w:cs="Calibri"/>
+          <w:b/>
+          <w:bCs/>
+        </w:rPr>
+        <w:t xml:space="preserve">Question 2: </w:t>
+      </w:r>
+      <w:r>
+        <w:rPr>
+          <w:rFonts w:ascii="Calibri" w:eastAsia="Calibri" w:hAnsi="Calibri" w:cs="Calibri"/>
         </w:rPr>
         <w:t>What sort of tests would you need to perform to check the program was working properly in all cases?</w:t>
       </w:r>
@@ -22067,8 +22432,27 @@
       <w:r>
         <w:rPr>
           <w:rFonts w:ascii="Calibri" w:eastAsia="Calibri" w:hAnsi="Calibri" w:cs="Calibri"/>
-        </w:rPr>
-        <w:t>What do you expect this program to do?</w:t>
+          <w:b/>
+        </w:rPr>
+        <w:t xml:space="preserve">Question 1: </w:t>
+      </w:r>
+      <w:r>
+        <w:rPr>
+          <w:rFonts w:ascii="Calibri" w:eastAsia="Calibri" w:hAnsi="Calibri" w:cs="Calibri"/>
+        </w:rPr>
+        <w:t>What do</w:t>
+      </w:r>
+      <w:r>
+        <w:rPr>
+          <w:rFonts w:ascii="Calibri" w:eastAsia="Calibri" w:hAnsi="Calibri" w:cs="Calibri"/>
+        </w:rPr>
+        <w:t>es</w:t>
+      </w:r>
+      <w:r>
+        <w:rPr>
+          <w:rFonts w:ascii="Calibri" w:eastAsia="Calibri" w:hAnsi="Calibri" w:cs="Calibri"/>
+        </w:rPr>
+        <w:t xml:space="preserve"> this program to do?</w:t>
       </w:r>
     </w:p>
     <w:p>
@@ -22170,14 +22554,16 @@
       <w:r>
         <w:rPr>
           <w:rFonts w:ascii="Calibri" w:eastAsia="Calibri" w:hAnsi="Calibri" w:cs="Calibri"/>
+          <w:b/>
+          <w:bCs/>
+        </w:rPr>
+        <w:t xml:space="preserve">Question 2: </w:t>
+      </w:r>
+      <w:r>
+        <w:rPr>
+          <w:rFonts w:ascii="Calibri" w:eastAsia="Calibri" w:hAnsi="Calibri" w:cs="Calibri"/>
         </w:rPr>
         <w:t>Execute the program.  Did it do what you expected?</w:t>
-      </w:r>
-      <w:r>
-        <w:rPr>
-          <w:rFonts w:ascii="Calibri" w:eastAsia="Calibri" w:hAnsi="Calibri" w:cs="Calibri"/>
-        </w:rPr>
-        <w:tab/>
       </w:r>
       <w:r>
         <w:rPr>
@@ -22211,7 +22597,21 @@
           <w:rFonts w:ascii="Calibri" w:eastAsia="Calibri" w:hAnsi="Calibri" w:cs="Calibri"/>
           <w:b/>
         </w:rPr>
-        <w:t xml:space="preserve">Exercise: </w:t>
+        <w:t>Exercise</w:t>
+      </w:r>
+      <w:r>
+        <w:rPr>
+          <w:rFonts w:ascii="Calibri" w:eastAsia="Calibri" w:hAnsi="Calibri" w:cs="Calibri"/>
+          <w:b/>
+        </w:rPr>
+        <w:t xml:space="preserve"> 1</w:t>
+      </w:r>
+      <w:r>
+        <w:rPr>
+          <w:rFonts w:ascii="Calibri" w:eastAsia="Calibri" w:hAnsi="Calibri" w:cs="Calibri"/>
+          <w:b/>
+        </w:rPr>
+        <w:t xml:space="preserve">: </w:t>
       </w:r>
       <w:r>
         <w:rPr>
@@ -22647,7 +23047,21 @@
           <w:rFonts w:ascii="Calibri" w:eastAsia="Calibri" w:hAnsi="Calibri" w:cs="Calibri"/>
           <w:b/>
         </w:rPr>
-        <w:t xml:space="preserve">Exercise: </w:t>
+        <w:t>Exercise</w:t>
+      </w:r>
+      <w:r>
+        <w:rPr>
+          <w:rFonts w:ascii="Calibri" w:eastAsia="Calibri" w:hAnsi="Calibri" w:cs="Calibri"/>
+          <w:b/>
+        </w:rPr>
+        <w:t xml:space="preserve"> 2</w:t>
+      </w:r>
+      <w:r>
+        <w:rPr>
+          <w:rFonts w:ascii="Calibri" w:eastAsia="Calibri" w:hAnsi="Calibri" w:cs="Calibri"/>
+          <w:b/>
+        </w:rPr>
+        <w:t xml:space="preserve">: </w:t>
       </w:r>
       <w:r>
         <w:rPr>
@@ -22838,7 +23252,21 @@
           <w:rFonts w:ascii="Calibri" w:eastAsia="Calibri" w:hAnsi="Calibri" w:cs="Calibri"/>
           <w:b/>
         </w:rPr>
-        <w:t xml:space="preserve">Exercise: </w:t>
+        <w:t>Exercise</w:t>
+      </w:r>
+      <w:r>
+        <w:rPr>
+          <w:rFonts w:ascii="Calibri" w:eastAsia="Calibri" w:hAnsi="Calibri" w:cs="Calibri"/>
+          <w:b/>
+        </w:rPr>
+        <w:t xml:space="preserve"> 3</w:t>
+      </w:r>
+      <w:r>
+        <w:rPr>
+          <w:rFonts w:ascii="Calibri" w:eastAsia="Calibri" w:hAnsi="Calibri" w:cs="Calibri"/>
+          <w:b/>
+        </w:rPr>
+        <w:t xml:space="preserve">: </w:t>
       </w:r>
       <w:r>
         <w:rPr>
@@ -23786,6 +24214,13 @@
           <w:rFonts w:asciiTheme="majorHAnsi" w:eastAsia="Calibri" w:hAnsiTheme="majorHAnsi" w:cstheme="majorHAnsi"/>
           <w:b/>
         </w:rPr>
+        <w:t xml:space="preserve">Question 1: </w:t>
+      </w:r>
+      <w:r>
+        <w:rPr>
+          <w:rFonts w:asciiTheme="majorHAnsi" w:eastAsia="Calibri" w:hAnsiTheme="majorHAnsi" w:cstheme="majorHAnsi"/>
+          <w:bCs/>
+        </w:rPr>
         <w:t>What does it do?</w:t>
       </w:r>
     </w:p>
@@ -24440,6 +24875,13 @@
           <w:rFonts w:asciiTheme="majorHAnsi" w:eastAsia="Calibri" w:hAnsiTheme="majorHAnsi" w:cstheme="majorHAnsi"/>
           <w:b/>
         </w:rPr>
+        <w:t xml:space="preserve">Question 2: </w:t>
+      </w:r>
+      <w:r>
+        <w:rPr>
+          <w:rFonts w:asciiTheme="majorHAnsi" w:eastAsia="Calibri" w:hAnsiTheme="majorHAnsi" w:cstheme="majorHAnsi"/>
+          <w:bCs/>
+        </w:rPr>
         <w:t>What does it do?</w:t>
       </w:r>
     </w:p>
@@ -24788,11 +25230,27 @@
           <w:b/>
           <w:bCs/>
         </w:rPr>
-        <w:t xml:space="preserve">Exercise: </w:t>
+        <w:t>Exercise</w:t>
       </w:r>
       <w:r>
         <w:rPr>
           <w:rFonts w:asciiTheme="majorHAnsi" w:eastAsia="Calibri" w:hAnsiTheme="majorHAnsi" w:cstheme="majorHAnsi"/>
+          <w:b/>
+          <w:bCs/>
+        </w:rPr>
+        <w:t xml:space="preserve"> 1</w:t>
+      </w:r>
+      <w:r>
+        <w:rPr>
+          <w:rFonts w:asciiTheme="majorHAnsi" w:eastAsia="Calibri" w:hAnsiTheme="majorHAnsi" w:cstheme="majorHAnsi"/>
+          <w:b/>
+          <w:bCs/>
+        </w:rPr>
+        <w:t xml:space="preserve">: </w:t>
+      </w:r>
+      <w:r>
+        <w:rPr>
+          <w:rFonts w:asciiTheme="majorHAnsi" w:eastAsia="Calibri" w:hAnsiTheme="majorHAnsi" w:cstheme="majorHAnsi"/>
         </w:rPr>
         <w:t xml:space="preserve">Write a program using </w:t>
       </w:r>
@@ -24915,7 +25373,23 @@
           <w:bCs/>
         </w:rPr>
         <w:lastRenderedPageBreak/>
-        <w:t xml:space="preserve">Exercise:  </w:t>
+        <w:t>Exercise</w:t>
+      </w:r>
+      <w:r>
+        <w:rPr>
+          <w:rFonts w:ascii="Calibri" w:eastAsia="Calibri" w:hAnsi="Calibri" w:cs="Calibri"/>
+          <w:b/>
+          <w:bCs/>
+        </w:rPr>
+        <w:t xml:space="preserve"> 2</w:t>
+      </w:r>
+      <w:r>
+        <w:rPr>
+          <w:rFonts w:ascii="Calibri" w:eastAsia="Calibri" w:hAnsi="Calibri" w:cs="Calibri"/>
+          <w:b/>
+          <w:bCs/>
+        </w:rPr>
+        <w:t xml:space="preserve">:  </w:t>
       </w:r>
       <w:r>
         <w:rPr>
@@ -25524,7 +25998,6 @@
         </w:rPr>
         <w:t xml:space="preserve">This </w:t>
       </w:r>
-      <w:proofErr w:type="gramStart"/>
       <w:r>
         <w:rPr>
           <w:rFonts w:ascii="Calibri" w:eastAsia="Calibri" w:hAnsi="Calibri" w:cs="Calibri"/>
@@ -25535,14 +26008,7 @@
         <w:rPr>
           <w:rFonts w:ascii="Calibri" w:eastAsia="Calibri" w:hAnsi="Calibri" w:cs="Calibri"/>
         </w:rPr>
-        <w:t xml:space="preserve"> provides</w:t>
-      </w:r>
-      <w:proofErr w:type="gramEnd"/>
-      <w:r>
-        <w:rPr>
-          <w:rFonts w:ascii="Calibri" w:eastAsia="Calibri" w:hAnsi="Calibri" w:cs="Calibri"/>
-        </w:rPr>
-        <w:t xml:space="preserve"> additional </w:t>
+        <w:t xml:space="preserve">provides additional </w:t>
       </w:r>
       <w:r>
         <w:rPr>
@@ -26982,8 +27448,16 @@
       <w:r>
         <w:rPr>
           <w:rFonts w:ascii="Calibri" w:eastAsia="Calibri" w:hAnsi="Calibri" w:cs="Calibri"/>
+          <w:b/>
+          <w:bCs/>
         </w:rPr>
         <w:lastRenderedPageBreak/>
+        <w:t xml:space="preserve">Question 1: </w:t>
+      </w:r>
+      <w:r>
+        <w:rPr>
+          <w:rFonts w:ascii="Calibri" w:eastAsia="Calibri" w:hAnsi="Calibri" w:cs="Calibri"/>
+        </w:rPr>
         <w:t>What sensor and motion commands do you expect to use for this challenge?</w:t>
       </w:r>
     </w:p>
@@ -27381,6 +27855,14 @@
       <w:r>
         <w:rPr>
           <w:rFonts w:ascii="Calibri" w:eastAsia="Calibri" w:hAnsi="Calibri" w:cs="Calibri"/>
+          <w:b/>
+          <w:bCs/>
+        </w:rPr>
+        <w:t xml:space="preserve">Question 2: </w:t>
+      </w:r>
+      <w:r>
+        <w:rPr>
+          <w:rFonts w:ascii="Calibri" w:eastAsia="Calibri" w:hAnsi="Calibri" w:cs="Calibri"/>
         </w:rPr>
         <w:t>Write out how you are going to test that your program works.</w:t>
       </w:r>
@@ -27592,6 +28074,14 @@
       <w:r>
         <w:rPr>
           <w:rFonts w:ascii="Calibri" w:eastAsia="Calibri" w:hAnsi="Calibri" w:cs="Calibri"/>
+          <w:b/>
+          <w:bCs/>
+        </w:rPr>
+        <w:t xml:space="preserve">Question 3:  </w:t>
+      </w:r>
+      <w:r>
+        <w:rPr>
+          <w:rFonts w:ascii="Calibri" w:eastAsia="Calibri" w:hAnsi="Calibri" w:cs="Calibri"/>
         </w:rPr>
         <w:t>Execute your program.  Does it work?  YES/NO</w:t>
       </w:r>
@@ -27641,7 +28131,22 @@
           <w:rFonts w:ascii="Calibri" w:eastAsia="Calibri" w:hAnsi="Calibri" w:cs="Calibri"/>
           <w:b/>
         </w:rPr>
-        <w:t xml:space="preserve">Exercise: </w:t>
+        <w:lastRenderedPageBreak/>
+        <w:t>Exercise</w:t>
+      </w:r>
+      <w:r>
+        <w:rPr>
+          <w:rFonts w:ascii="Calibri" w:eastAsia="Calibri" w:hAnsi="Calibri" w:cs="Calibri"/>
+          <w:b/>
+        </w:rPr>
+        <w:t xml:space="preserve"> 1</w:t>
+      </w:r>
+      <w:r>
+        <w:rPr>
+          <w:rFonts w:ascii="Calibri" w:eastAsia="Calibri" w:hAnsi="Calibri" w:cs="Calibri"/>
+          <w:b/>
+        </w:rPr>
+        <w:t xml:space="preserve">: </w:t>
       </w:r>
       <w:r>
         <w:rPr>
@@ -27680,12 +28185,18 @@
           <w:rFonts w:ascii="Calibri" w:eastAsia="Calibri" w:hAnsi="Calibri" w:cs="Calibri"/>
           <w:b/>
         </w:rPr>
-        <w:lastRenderedPageBreak/>
         <w:t>Exercise</w:t>
       </w:r>
       <w:r>
         <w:rPr>
           <w:rFonts w:ascii="Calibri" w:eastAsia="Calibri" w:hAnsi="Calibri" w:cs="Calibri"/>
+          <w:b/>
+        </w:rPr>
+        <w:t xml:space="preserve"> 2</w:t>
+      </w:r>
+      <w:r>
+        <w:rPr>
+          <w:rFonts w:ascii="Calibri" w:eastAsia="Calibri" w:hAnsi="Calibri" w:cs="Calibri"/>
         </w:rPr>
         <w:t xml:space="preserve">: </w:t>
       </w:r>
@@ -28008,14 +28519,8 @@
           <w:rFonts w:ascii="Calibri" w:eastAsia="Calibri" w:hAnsi="Calibri" w:cs="Calibri"/>
         </w:rPr>
       </w:pPr>
-    </w:p>
-    <w:p>
-      <w:pPr>
-        <w:jc w:val="both"/>
-        <w:rPr>
-          <w:rFonts w:ascii="Calibri" w:eastAsia="Calibri" w:hAnsi="Calibri" w:cs="Calibri"/>
-        </w:rPr>
-      </w:pPr>
+      <w:bookmarkStart w:id="5" w:name="_GoBack"/>
+      <w:bookmarkEnd w:id="5"/>
     </w:p>
     <w:p>
       <w:pPr>
@@ -28314,8 +28819,6 @@
         </w:rPr>
         <w:t>.</w:t>
       </w:r>
-      <w:bookmarkStart w:id="5" w:name="_GoBack"/>
-      <w:bookmarkEnd w:id="5"/>
     </w:p>
     <w:sectPr>
       <w:headerReference w:type="even" r:id="rId28"/>

</xml_diff>